<commit_message>
Updating the manual document
</commit_message>
<xml_diff>
--- a/353587_Project_Manager_Setup_Document.docx
+++ b/353587_Project_Manager_Setup_Document.docx
@@ -359,11 +359,7 @@
                                   <w:dataBinding w:prefixMappings="xmlns:ns0='http://purl.org/dc/elements/1.1/' xmlns:ns1='http://schemas.openxmlformats.org/package/2006/metadata/core-properties' " w:xpath="/ns1:coreProperties[1]/ns0:creator[1]" w:storeItemID="{6C3C8BC8-F283-45AE-878A-BAB7291924A1}"/>
                                   <w:text/>
                                 </w:sdtPr>
-                                <w:sdtEndPr>
-                                  <w:rPr>
-                                    <w:color w:val="595959" w:themeColor="text1" w:themeTint="A6"/>
-                                  </w:rPr>
-                                </w:sdtEndPr>
+                                <w:sdtEndPr/>
                                 <w:sdtContent>
                                   <w:p>
                                     <w:pPr>
@@ -438,11 +434,7 @@
                                     <w:dataBinding w:prefixMappings="xmlns:ns0='http://schemas.microsoft.com/office/2006/coverPageProps' " w:xpath="/ns0:CoverPageProperties[1]/ns0:CompanyEmail[1]" w:storeItemID="{55AF091B-3C7A-41E3-B477-F2FDAA23CFDA}"/>
                                     <w:text/>
                                   </w:sdtPr>
-                                  <w:sdtEndPr>
-                                    <w:rPr>
-                                      <w:color w:val="595959" w:themeColor="text1" w:themeTint="A6"/>
-                                    </w:rPr>
-                                  </w:sdtEndPr>
+                                  <w:sdtEndPr/>
                                   <w:sdtContent>
                                     <w:r>
                                       <w:rPr>
@@ -1069,6 +1061,7 @@
                                   <w:dataBinding w:prefixMappings="xmlns:ns0='http://purl.org/dc/elements/1.1/' xmlns:ns1='http://schemas.openxmlformats.org/package/2006/metadata/core-properties' " w:xpath="/ns1:coreProperties[1]/ns0:subject[1]" w:storeItemID="{6C3C8BC8-F283-45AE-878A-BAB7291924A1}"/>
                                   <w:text/>
                                 </w:sdtPr>
+                                <w:sdtEndPr/>
                                 <w:sdtContent>
                                   <w:p>
                                     <w:pPr>
@@ -2578,6 +2571,73 @@
     </w:p>
     <w:p>
       <w:pPr>
+        <w:pStyle w:val="ListParagraph"/>
+        <w:numPr>
+          <w:ilvl w:val="0"/>
+          <w:numId w:val="4"/>
+        </w:numPr>
+      </w:pPr>
+    </w:p>
+    <w:p>
+      <w:r>
+        <w:rPr>
+          <w:b/>
+          <w:bCs/>
+        </w:rPr>
+        <w:t>Please Note:</w:t>
+      </w:r>
+      <w:r>
+        <w:t xml:space="preserve"> </w:t>
+      </w:r>
+      <w:r>
+        <w:rPr>
+          <w:highlight w:val="yellow"/>
+        </w:rPr>
+        <w:t>The entire project is currently checkout at location:</w:t>
+      </w:r>
+      <w:r>
+        <w:rPr>
+          <w:highlight w:val="yellow"/>
+        </w:rPr>
+        <w:t xml:space="preserve"> </w:t>
+      </w:r>
+      <w:proofErr w:type="gramStart"/>
+      <w:r>
+        <w:rPr>
+          <w:highlight w:val="yellow"/>
+        </w:rPr>
+        <w:t>D:\FSE_SBA_353587\FSE_SBA_Final_353587</w:t>
+      </w:r>
+      <w:r>
+        <w:t xml:space="preserve"> </w:t>
+      </w:r>
+      <w:r>
+        <w:t xml:space="preserve"> in</w:t>
+      </w:r>
+      <w:proofErr w:type="gramEnd"/>
+      <w:r>
+        <w:t xml:space="preserve"> IIHT VM </w:t>
+      </w:r>
+      <w:r>
+        <w:t>(</w:t>
+      </w:r>
+      <w:r>
+        <w:t>DnetCTS06</w:t>
+      </w:r>
+      <w:r>
+        <w:t xml:space="preserve">) </w:t>
+      </w:r>
+      <w:r>
+        <w:t>assign to Riddhi Roy Choudhury</w:t>
+      </w:r>
+    </w:p>
+    <w:p>
+      <w:pPr>
+        <w:ind w:left="360"/>
+      </w:pPr>
+    </w:p>
+    <w:p>
+      <w:pPr>
         <w:pStyle w:val="Heading3"/>
       </w:pPr>
       <w:bookmarkStart w:id="5" w:name="_Toc43201877"/>
@@ -2809,13 +2869,8 @@
           <w:numId w:val="5"/>
         </w:numPr>
       </w:pPr>
-      <w:proofErr w:type="gramStart"/>
-      <w:r>
-        <w:t>Don’t</w:t>
-      </w:r>
-      <w:proofErr w:type="gramEnd"/>
-      <w:r>
-        <w:t xml:space="preserve"> close the command window yet</w:t>
+      <w:r>
+        <w:t>Don’t close the command window yet</w:t>
       </w:r>
     </w:p>
     <w:p>
@@ -2911,13 +2966,8 @@
           <w:numId w:val="6"/>
         </w:numPr>
       </w:pPr>
-      <w:proofErr w:type="gramStart"/>
-      <w:r>
-        <w:t>Don’t</w:t>
-      </w:r>
-      <w:proofErr w:type="gramEnd"/>
-      <w:r>
-        <w:t xml:space="preserve"> close the Visual Studio 2017 yet</w:t>
+      <w:r>
+        <w:t>Don’t close the Visual Studio 2017 yet</w:t>
       </w:r>
     </w:p>
     <w:p>
@@ -2926,6 +2976,7 @@
       </w:pPr>
       <w:bookmarkStart w:id="7" w:name="_Toc43201879"/>
       <w:r>
+        <w:lastRenderedPageBreak/>
         <w:t>Database</w:t>
       </w:r>
       <w:bookmarkEnd w:id="7"/>
@@ -2990,7 +3041,6 @@
       </w:pPr>
       <w:proofErr w:type="spellStart"/>
       <w:r>
-        <w:lastRenderedPageBreak/>
         <w:t>DB_ProjectManager_Script_</w:t>
       </w:r>
       <w:proofErr w:type="gramStart"/>
@@ -3053,16 +3103,7 @@
       </w:r>
       <w:proofErr w:type="spellEnd"/>
       <w:r>
-        <w:t xml:space="preserve"> </w:t>
-      </w:r>
-      <w:r>
-        <w:t xml:space="preserve">(to create </w:t>
-      </w:r>
-      <w:r>
-        <w:t>Projects</w:t>
-      </w:r>
-      <w:r>
-        <w:t xml:space="preserve"> Table)</w:t>
+        <w:t xml:space="preserve"> (to create Projects Table)</w:t>
       </w:r>
     </w:p>
     <w:p>
@@ -3079,16 +3120,7 @@
       </w:r>
       <w:proofErr w:type="spellEnd"/>
       <w:r>
-        <w:t xml:space="preserve"> </w:t>
-      </w:r>
-      <w:r>
-        <w:t xml:space="preserve">(to create </w:t>
-      </w:r>
-      <w:r>
-        <w:t>Tasks</w:t>
-      </w:r>
-      <w:r>
-        <w:t xml:space="preserve"> Table)</w:t>
+        <w:t xml:space="preserve"> (to create Tasks Table)</w:t>
       </w:r>
     </w:p>
     <w:p>
@@ -3105,36 +3137,35 @@
       </w:r>
       <w:proofErr w:type="spellEnd"/>
       <w:r>
+        <w:t xml:space="preserve"> (to create Users Table)</w:t>
+      </w:r>
+    </w:p>
+    <w:p>
+      <w:pPr>
+        <w:pStyle w:val="ListParagraph"/>
+        <w:ind w:left="1440"/>
+      </w:pPr>
+    </w:p>
+    <w:p>
+      <w:pPr>
+        <w:pStyle w:val="Heading1"/>
+      </w:pPr>
+      <w:bookmarkStart w:id="8" w:name="_Toc43201880"/>
+      <w:r>
+        <w:t>Running the application</w:t>
+      </w:r>
+      <w:bookmarkEnd w:id="8"/>
+    </w:p>
+    <w:p>
+      <w:r>
+        <w:t xml:space="preserve">The entire project is currently checkout at location: </w:t>
+      </w:r>
+      <w:r>
+        <w:t>D:\FSE_SBA_353587\FSE_SBA_Final_353587</w:t>
+      </w:r>
+      <w:r>
         <w:t xml:space="preserve"> </w:t>
       </w:r>
-      <w:r>
-        <w:t xml:space="preserve">(to create </w:t>
-      </w:r>
-      <w:r>
-        <w:t>Users</w:t>
-      </w:r>
-      <w:r>
-        <w:t xml:space="preserve"> Table)</w:t>
-      </w:r>
-    </w:p>
-    <w:p>
-      <w:pPr>
-        <w:pStyle w:val="ListParagraph"/>
-        <w:numPr>
-          <w:ilvl w:val="0"/>
-          <w:numId w:val="9"/>
-        </w:numPr>
-      </w:pPr>
-    </w:p>
-    <w:p>
-      <w:pPr>
-        <w:pStyle w:val="Heading1"/>
-      </w:pPr>
-      <w:bookmarkStart w:id="8" w:name="_Toc43201880"/>
-      <w:r>
-        <w:t>Running the application</w:t>
-      </w:r>
-      <w:bookmarkEnd w:id="8"/>
     </w:p>
     <w:p>
       <w:r>
@@ -3296,16 +3327,34 @@
         <w:t xml:space="preserve"> code</w:t>
       </w:r>
       <w:r>
-        <w:t xml:space="preserve"> is hosted in IIS port 8001. Login to the VM and hit </w:t>
+        <w:t xml:space="preserve"> is hosted </w:t>
+      </w:r>
+      <w:r>
+        <w:t>at</w:t>
+      </w:r>
+      <w:r>
+        <w:t xml:space="preserve"> IIS port 8001. Login to the VM and hit </w:t>
       </w:r>
       <w:r>
         <w:t>localhost:8001/</w:t>
       </w:r>
       <w:r>
+        <w:t xml:space="preserve"> from the browser</w:t>
+      </w:r>
+      <w:r>
         <w:t xml:space="preserve"> to see the Web API</w:t>
       </w:r>
       <w:r>
-        <w:t xml:space="preserve">. To test it out you can hit couple of get methods for ex: </w:t>
+        <w:t xml:space="preserve"> running</w:t>
+      </w:r>
+      <w:r>
+        <w:t>. To test it out</w:t>
+      </w:r>
+      <w:r>
+        <w:t>,</w:t>
+      </w:r>
+      <w:r>
+        <w:t xml:space="preserve"> you can hit couple of get methods for ex: </w:t>
       </w:r>
       <w:r>
         <w:t>localhost:8001/</w:t>
@@ -3333,7 +3382,13 @@
         <w:t>/</w:t>
       </w:r>
       <w:r>
-        <w:t>user. It should return you the data in JSON format.</w:t>
+        <w:t>user</w:t>
+      </w:r>
+      <w:r>
+        <w:t xml:space="preserve"> etc</w:t>
+      </w:r>
+      <w:r>
+        <w:t>. It should return you the data in JSON format.</w:t>
       </w:r>
     </w:p>
     <w:p>
@@ -4483,6 +4538,7 @@
     <w:lsdException w:name="HTML Sample" w:semiHidden="1" w:unhideWhenUsed="1"/>
     <w:lsdException w:name="HTML Typewriter" w:semiHidden="1" w:unhideWhenUsed="1"/>
     <w:lsdException w:name="HTML Variable" w:semiHidden="1" w:unhideWhenUsed="1"/>
+    <w:lsdException w:name="Normal Table" w:semiHidden="1" w:unhideWhenUsed="1"/>
     <w:lsdException w:name="annotation subject" w:semiHidden="1" w:unhideWhenUsed="1"/>
     <w:lsdException w:name="No List" w:semiHidden="1" w:unhideWhenUsed="1"/>
     <w:lsdException w:name="Outline List 1" w:semiHidden="1" w:unhideWhenUsed="1"/>
@@ -4525,8 +4581,11 @@
     <w:lsdException w:name="Table Contemporary" w:semiHidden="1" w:unhideWhenUsed="1"/>
     <w:lsdException w:name="Table Elegant" w:semiHidden="1" w:unhideWhenUsed="1"/>
     <w:lsdException w:name="Table Professional" w:semiHidden="1" w:unhideWhenUsed="1"/>
+    <w:lsdException w:name="Table Subtle 1" w:semiHidden="1" w:unhideWhenUsed="1"/>
     <w:lsdException w:name="Table Subtle 2" w:semiHidden="1" w:unhideWhenUsed="1"/>
     <w:lsdException w:name="Table Web 1" w:semiHidden="1" w:unhideWhenUsed="1"/>
+    <w:lsdException w:name="Table Web 2" w:semiHidden="1" w:unhideWhenUsed="1"/>
+    <w:lsdException w:name="Table Web 3" w:semiHidden="1" w:unhideWhenUsed="1"/>
     <w:lsdException w:name="Balloon Text" w:semiHidden="1" w:unhideWhenUsed="1"/>
     <w:lsdException w:name="Table Grid" w:uiPriority="39"/>
     <w:lsdException w:name="Table Theme" w:semiHidden="1" w:unhideWhenUsed="1"/>

</xml_diff>